<commit_message>
Alteração da tabela clientes com a inserção dos campos para upload de docs e mudança do campo ativo para habilitado.
</commit_message>
<xml_diff>
--- a/Documentação/sprint 1.docx
+++ b/Documentação/sprint 1.docx
@@ -91,359 +91,548 @@
       <w:r>
         <w:t xml:space="preserve"> 2</w:t>
       </w:r>
+    </w:p>
+    <w:p>
+      <w:pPr>
+        <w:ind w:left="708"/>
+      </w:pPr>
+      <w:r>
+        <w:tab/>
+        <w:t xml:space="preserve">- </w:t>
+      </w:r>
+      <w:proofErr w:type="gramStart"/>
+      <w:r>
+        <w:t>endereço</w:t>
+      </w:r>
+      <w:proofErr w:type="gramEnd"/>
+    </w:p>
+    <w:p>
+      <w:pPr>
+        <w:ind w:left="708"/>
+      </w:pPr>
+      <w:r>
+        <w:tab/>
+        <w:t>- estabelecimento</w:t>
+      </w:r>
+    </w:p>
+    <w:p>
+      <w:r>
+        <w:t>Funcionalidade “Tornar Cliente Ativo”</w:t>
+      </w:r>
+    </w:p>
+    <w:p>
+      <w:pPr>
+        <w:ind w:left="708"/>
+      </w:pPr>
+      <w:r>
+        <w:t xml:space="preserve">Gerar um </w:t>
+      </w:r>
+      <w:proofErr w:type="spellStart"/>
+      <w:r>
+        <w:t>form</w:t>
+      </w:r>
+      <w:proofErr w:type="spellEnd"/>
+      <w:r>
+        <w:t xml:space="preserve"> com os campos do cliente divulgação já preenchidos e com os outros campos do cliente ativo para serem preenchidos.</w:t>
+      </w:r>
+    </w:p>
+    <w:p>
+      <w:r>
+        <w:t xml:space="preserve">Funcionalidade “Listar </w:t>
+      </w:r>
+      <w:r>
+        <w:t>Clientes Divulgação”</w:t>
+      </w:r>
+    </w:p>
+    <w:p/>
+    <w:p/>
+    <w:p>
+      <w:r>
+        <w:t xml:space="preserve">Alterar o formulário </w:t>
+      </w:r>
+      <w:r>
+        <w:t>de cadastro</w:t>
+      </w:r>
+    </w:p>
+    <w:p>
+      <w:r>
+        <w:tab/>
+        <w:t xml:space="preserve">- </w:t>
+      </w:r>
+      <w:proofErr w:type="gramStart"/>
+      <w:r>
+        <w:t>otimizar</w:t>
+      </w:r>
+      <w:proofErr w:type="gramEnd"/>
+      <w:r>
+        <w:t xml:space="preserve"> os espaços na tela</w:t>
+      </w:r>
+    </w:p>
+    <w:p>
+      <w:r>
+        <w:tab/>
+      </w:r>
+      <w:r>
+        <w:tab/>
+        <w:t xml:space="preserve">- </w:t>
+      </w:r>
+      <w:proofErr w:type="gramStart"/>
+      <w:r>
+        <w:t>colocar</w:t>
+      </w:r>
+      <w:proofErr w:type="gramEnd"/>
+      <w:r>
+        <w:t xml:space="preserve"> o </w:t>
+      </w:r>
+      <w:proofErr w:type="spellStart"/>
+      <w:r>
+        <w:t>label</w:t>
+      </w:r>
+      <w:proofErr w:type="spellEnd"/>
+      <w:r>
+        <w:t xml:space="preserve"> do lado esquerdo</w:t>
+      </w:r>
+    </w:p>
+    <w:p>
+      <w:r>
+        <w:tab/>
+      </w:r>
+      <w:r>
+        <w:tab/>
+        <w:t xml:space="preserve">- </w:t>
+      </w:r>
+      <w:proofErr w:type="gramStart"/>
+      <w:r>
+        <w:t>fazer</w:t>
+      </w:r>
+      <w:proofErr w:type="gramEnd"/>
+      <w:r>
+        <w:t xml:space="preserve"> três colunas</w:t>
+      </w:r>
+    </w:p>
+    <w:p>
+      <w:r>
+        <w:tab/>
+      </w:r>
+      <w:r>
+        <w:tab/>
+        <w:t xml:space="preserve">- </w:t>
+      </w:r>
+      <w:proofErr w:type="gramStart"/>
+      <w:r>
+        <w:t>campos</w:t>
+      </w:r>
+      <w:proofErr w:type="gramEnd"/>
+      <w:r>
+        <w:t xml:space="preserve"> pequenos juntar na mesma linha</w:t>
+      </w:r>
+    </w:p>
+    <w:p>
+      <w:r>
+        <w:tab/>
+      </w:r>
+      <w:r>
+        <w:tab/>
+        <w:t xml:space="preserve">- </w:t>
+      </w:r>
+      <w:proofErr w:type="gramStart"/>
+      <w:r>
+        <w:t>usar</w:t>
+      </w:r>
+      <w:proofErr w:type="gramEnd"/>
+      <w:r>
+        <w:t xml:space="preserve"> JS pra só ativar o campo “leiloeiras” se a opção “cadastro...” for SIM</w:t>
+      </w:r>
+    </w:p>
+    <w:p>
+      <w:r>
+        <w:tab/>
+      </w:r>
+      <w:r>
+        <w:tab/>
+        <w:t xml:space="preserve">- </w:t>
+      </w:r>
+      <w:proofErr w:type="gramStart"/>
+      <w:r>
+        <w:t>o</w:t>
+      </w:r>
+      <w:proofErr w:type="gramEnd"/>
+      <w:r>
+        <w:t xml:space="preserve"> campo das leiloeiras tem que ser uma lista pois podem ser várias</w:t>
+      </w:r>
+    </w:p>
+    <w:p>
+      <w:r>
+        <w:tab/>
+      </w:r>
+      <w:r>
+        <w:tab/>
+        <w:t>- Tirar o título “Dados”</w:t>
+      </w:r>
+    </w:p>
+    <w:p>
+      <w:r>
+        <w:tab/>
+      </w:r>
+      <w:r>
+        <w:tab/>
+        <w:t>- Colocar as opções de países (Brasil, Argentina, Uruguai, Paraguai)</w:t>
+      </w:r>
+    </w:p>
+    <w:p>
+      <w:r>
+        <w:tab/>
+      </w:r>
+      <w:r>
+        <w:tab/>
+      </w:r>
+      <w:r>
+        <w:tab/>
+        <w:t>- Se não for Brasil, desativar o campo UF</w:t>
+      </w:r>
+    </w:p>
+    <w:p>
+      <w:r>
+        <w:tab/>
+      </w:r>
+      <w:r>
+        <w:tab/>
+        <w:t>- Colocar as opções dos estados no campo UF</w:t>
+      </w:r>
+    </w:p>
+    <w:p>
+      <w:r>
+        <w:tab/>
+      </w:r>
+      <w:r>
+        <w:tab/>
+        <w:t xml:space="preserve">- </w:t>
+      </w:r>
+      <w:r>
+        <w:rPr>
+          <w:highlight w:val="yellow"/>
+        </w:rPr>
+        <w:t>Mudar a opção “cliente ativo” para habilitado ou bloqueado</w:t>
+      </w:r>
+    </w:p>
+    <w:p>
+      <w:r>
+        <w:tab/>
+      </w:r>
+      <w:r>
+        <w:tab/>
+      </w:r>
+      <w:r>
+        <w:tab/>
+        <w:t xml:space="preserve">- </w:t>
+      </w:r>
+      <w:proofErr w:type="gramStart"/>
+      <w:r>
+        <w:t>usar</w:t>
+      </w:r>
+      <w:proofErr w:type="gramEnd"/>
+      <w:r>
+        <w:t xml:space="preserve"> algum tipo de chave (</w:t>
+      </w:r>
+      <w:proofErr w:type="spellStart"/>
+      <w:r>
+        <w:t>on</w:t>
+      </w:r>
+      <w:proofErr w:type="spellEnd"/>
+      <w:r>
+        <w:t>/off)</w:t>
+      </w:r>
+    </w:p>
+    <w:p>
+      <w:pPr>
+        <w:rPr>
+          <w:highlight w:val="yellow"/>
+        </w:rPr>
+      </w:pPr>
+      <w:r>
+        <w:tab/>
+      </w:r>
+      <w:r>
+        <w:tab/>
+        <w:t xml:space="preserve">- </w:t>
+      </w:r>
+      <w:r>
+        <w:rPr>
+          <w:highlight w:val="yellow"/>
+        </w:rPr>
+        <w:t xml:space="preserve">Criar campos para upload de documentos </w:t>
+      </w:r>
+      <w:proofErr w:type="spellStart"/>
+      <w:r>
+        <w:rPr>
+          <w:highlight w:val="yellow"/>
+        </w:rPr>
+        <w:t>pdf</w:t>
+      </w:r>
+      <w:proofErr w:type="spellEnd"/>
+    </w:p>
+    <w:p>
+      <w:pPr>
+        <w:rPr>
+          <w:highlight w:val="yellow"/>
+        </w:rPr>
+      </w:pPr>
+      <w:r>
+        <w:rPr>
+          <w:highlight w:val="yellow"/>
+        </w:rPr>
+        <w:tab/>
+      </w:r>
+      <w:r>
+        <w:rPr>
+          <w:highlight w:val="yellow"/>
+        </w:rPr>
+        <w:tab/>
+      </w:r>
+      <w:r>
+        <w:rPr>
+          <w:highlight w:val="yellow"/>
+        </w:rPr>
+        <w:tab/>
+        <w:t xml:space="preserve">- </w:t>
+      </w:r>
+      <w:proofErr w:type="spellStart"/>
+      <w:proofErr w:type="gramStart"/>
+      <w:r>
+        <w:rPr>
+          <w:highlight w:val="yellow"/>
+        </w:rPr>
+        <w:t>rg</w:t>
+      </w:r>
+      <w:proofErr w:type="spellEnd"/>
+      <w:r>
+        <w:rPr>
+          <w:highlight w:val="yellow"/>
+        </w:rPr>
+        <w:t>/</w:t>
+      </w:r>
+      <w:proofErr w:type="spellStart"/>
+      <w:r>
+        <w:rPr>
+          <w:highlight w:val="yellow"/>
+        </w:rPr>
+        <w:t>cpf</w:t>
+      </w:r>
+      <w:proofErr w:type="spellEnd"/>
+      <w:proofErr w:type="gramEnd"/>
+      <w:r>
+        <w:rPr>
+          <w:highlight w:val="yellow"/>
+        </w:rPr>
+        <w:t xml:space="preserve"> ou </w:t>
+      </w:r>
+      <w:proofErr w:type="spellStart"/>
+      <w:r>
+        <w:rPr>
+          <w:highlight w:val="yellow"/>
+        </w:rPr>
+        <w:t>cnh</w:t>
+      </w:r>
+      <w:proofErr w:type="spellEnd"/>
+    </w:p>
+    <w:p>
+      <w:pPr>
+        <w:rPr>
+          <w:highlight w:val="yellow"/>
+        </w:rPr>
+      </w:pPr>
+      <w:r>
+        <w:rPr>
+          <w:highlight w:val="yellow"/>
+        </w:rPr>
+        <w:tab/>
+      </w:r>
+      <w:r>
+        <w:rPr>
+          <w:highlight w:val="yellow"/>
+        </w:rPr>
+        <w:tab/>
+      </w:r>
+      <w:r>
+        <w:rPr>
+          <w:highlight w:val="yellow"/>
+        </w:rPr>
+        <w:tab/>
+        <w:t xml:space="preserve">- </w:t>
+      </w:r>
+      <w:proofErr w:type="gramStart"/>
+      <w:r>
+        <w:rPr>
+          <w:highlight w:val="yellow"/>
+        </w:rPr>
+        <w:t>comprovante</w:t>
+      </w:r>
+      <w:proofErr w:type="gramEnd"/>
+      <w:r>
+        <w:rPr>
+          <w:highlight w:val="yellow"/>
+        </w:rPr>
+        <w:t xml:space="preserve"> de endereço</w:t>
+      </w:r>
+    </w:p>
+    <w:p>
+      <w:r>
+        <w:rPr>
+          <w:highlight w:val="yellow"/>
+        </w:rPr>
+        <w:lastRenderedPageBreak/>
+        <w:tab/>
+      </w:r>
+      <w:r>
+        <w:rPr>
+          <w:highlight w:val="yellow"/>
+        </w:rPr>
+        <w:tab/>
+      </w:r>
+      <w:r>
+        <w:rPr>
+          <w:highlight w:val="yellow"/>
+        </w:rPr>
+        <w:tab/>
+        <w:t xml:space="preserve">- </w:t>
+      </w:r>
+      <w:proofErr w:type="gramStart"/>
+      <w:r>
+        <w:rPr>
+          <w:highlight w:val="yellow"/>
+        </w:rPr>
+        <w:t>certidões</w:t>
+      </w:r>
+      <w:proofErr w:type="gramEnd"/>
+      <w:r>
+        <w:rPr>
+          <w:highlight w:val="yellow"/>
+        </w:rPr>
+        <w:t xml:space="preserve"> negativas</w:t>
+      </w:r>
+    </w:p>
+    <w:p>
+      <w:r>
+        <w:t>Na listagem dos c</w:t>
+      </w:r>
+      <w:r>
+        <w:t xml:space="preserve">lientes, colocar botão para gerar </w:t>
+      </w:r>
+      <w:proofErr w:type="spellStart"/>
+      <w:r>
+        <w:t>pdf</w:t>
+      </w:r>
+      <w:proofErr w:type="spellEnd"/>
+      <w:r>
+        <w:t xml:space="preserve"> da ficha cadastro</w:t>
+      </w:r>
+    </w:p>
+    <w:p>
+      <w:r>
+        <w:tab/>
+        <w:t xml:space="preserve">- </w:t>
+      </w:r>
+      <w:proofErr w:type="gramStart"/>
+      <w:r>
+        <w:t>no</w:t>
+      </w:r>
+      <w:proofErr w:type="gramEnd"/>
+      <w:r>
+        <w:t xml:space="preserve"> modelo que foi disponibilizado, sem as informações bancárias e </w:t>
+      </w:r>
       <w:bookmarkStart w:id="0" w:name="_GoBack"/>
       <w:bookmarkEnd w:id="0"/>
+      <w:r>
+        <w:t>exibindo o ID</w:t>
+      </w:r>
+    </w:p>
+    <w:p>
+      <w:r>
+        <w:t>Colocar o botão de excluir bem para a direita</w:t>
+      </w:r>
+    </w:p>
+    <w:p/>
+    <w:p>
+      <w:pPr>
+        <w:rPr>
+          <w:b/>
+          <w:sz w:val="28"/>
+          <w:szCs w:val="28"/>
+        </w:rPr>
+      </w:pPr>
+      <w:r>
+        <w:rPr>
+          <w:b/>
+          <w:sz w:val="28"/>
+          <w:szCs w:val="28"/>
+        </w:rPr>
+        <w:t>Módulo de gerenciamento de e-mails</w:t>
+      </w:r>
+    </w:p>
+    <w:p>
+      <w:r>
+        <w:t>Funcionalidade para envio de e-mails</w:t>
+      </w:r>
+    </w:p>
+    <w:p>
+      <w:r>
+        <w:tab/>
+        <w:t>- Selecionar os clientes em uma lista selecionável</w:t>
+      </w:r>
+    </w:p>
+    <w:p>
+      <w:r>
+        <w:tab/>
+        <w:t xml:space="preserve">- Disponibilizar opções variadas (informar um intervalo, ex. dos clientes 1 até 255)  </w:t>
+      </w:r>
+    </w:p>
+    <w:p>
+      <w:r>
+        <w:tab/>
+        <w:t>- Gerar um arquivo .</w:t>
+      </w:r>
+      <w:proofErr w:type="spellStart"/>
+      <w:r>
+        <w:t>xlsx</w:t>
+      </w:r>
+      <w:proofErr w:type="spellEnd"/>
+      <w:r>
+        <w:t xml:space="preserve"> com os e-mails separados por “;” (gambiarra) ou </w:t>
+      </w:r>
     </w:p>
     <w:p>
       <w:pPr>
         <w:ind w:left="708"/>
       </w:pPr>
       <w:r>
-        <w:tab/>
-        <w:t xml:space="preserve">- </w:t>
-      </w:r>
-      <w:proofErr w:type="gramStart"/>
-      <w:r>
-        <w:t>endereço</w:t>
-      </w:r>
-      <w:proofErr w:type="gramEnd"/>
-    </w:p>
-    <w:p>
-      <w:r>
-        <w:t>Funcionalidade “Tornar Cliente Ativo”</w:t>
-      </w:r>
-    </w:p>
-    <w:p>
-      <w:pPr>
-        <w:ind w:left="708"/>
-      </w:pPr>
-      <w:r>
-        <w:t xml:space="preserve">Gerar um </w:t>
+        <w:t xml:space="preserve">- Abrir o </w:t>
       </w:r>
       <w:proofErr w:type="spellStart"/>
       <w:r>
-        <w:t>form</w:t>
+        <w:t>outlook</w:t>
       </w:r>
       <w:proofErr w:type="spellEnd"/>
       <w:r>
-        <w:t xml:space="preserve"> com os campos do cliente divulgação já preenchidos e com os outros campos do cliente ativo para serem preenchidos.</w:t>
-      </w:r>
-    </w:p>
-    <w:p/>
-    <w:p>
-      <w:r>
-        <w:t xml:space="preserve">Alterar o formulário </w:t>
-      </w:r>
-      <w:r>
-        <w:t>de cadastro</w:t>
-      </w:r>
-    </w:p>
-    <w:p>
-      <w:r>
-        <w:tab/>
-        <w:t xml:space="preserve">- </w:t>
-      </w:r>
-      <w:proofErr w:type="gramStart"/>
-      <w:r>
-        <w:t>otimizar</w:t>
-      </w:r>
-      <w:proofErr w:type="gramEnd"/>
-      <w:r>
-        <w:t xml:space="preserve"> os espaços na tela</w:t>
-      </w:r>
-    </w:p>
-    <w:p>
-      <w:r>
-        <w:tab/>
-      </w:r>
-      <w:r>
-        <w:tab/>
-        <w:t xml:space="preserve">- </w:t>
-      </w:r>
-      <w:proofErr w:type="gramStart"/>
-      <w:r>
-        <w:t>colocar</w:t>
-      </w:r>
-      <w:proofErr w:type="gramEnd"/>
-      <w:r>
-        <w:t xml:space="preserve"> o </w:t>
+        <w:t xml:space="preserve"> com os e-mails selecionados já preenchidos (verificar o limite, a princípio são 500 no máximo) Usar a função </w:t>
       </w:r>
       <w:proofErr w:type="spellStart"/>
       <w:r>
-        <w:t>label</w:t>
+        <w:t>mailto</w:t>
       </w:r>
       <w:proofErr w:type="spellEnd"/>
       <w:r>
-        <w:t xml:space="preserve"> do lado esquerdo</w:t>
-      </w:r>
-    </w:p>
-    <w:p>
-      <w:r>
-        <w:tab/>
-      </w:r>
-      <w:r>
-        <w:tab/>
-        <w:t xml:space="preserve">- </w:t>
-      </w:r>
-      <w:proofErr w:type="gramStart"/>
-      <w:r>
-        <w:t>fazer</w:t>
-      </w:r>
-      <w:proofErr w:type="gramEnd"/>
-      <w:r>
-        <w:t xml:space="preserve"> três colunas</w:t>
-      </w:r>
-    </w:p>
-    <w:p>
-      <w:r>
-        <w:tab/>
-      </w:r>
-      <w:r>
-        <w:tab/>
-        <w:t xml:space="preserve">- </w:t>
-      </w:r>
-      <w:proofErr w:type="gramStart"/>
-      <w:r>
-        <w:t>campos</w:t>
-      </w:r>
-      <w:proofErr w:type="gramEnd"/>
-      <w:r>
-        <w:t xml:space="preserve"> pequenos juntar na mesma linha</w:t>
-      </w:r>
-    </w:p>
-    <w:p>
-      <w:r>
-        <w:tab/>
-      </w:r>
-      <w:r>
-        <w:tab/>
-        <w:t xml:space="preserve">- </w:t>
-      </w:r>
-      <w:proofErr w:type="gramStart"/>
-      <w:r>
-        <w:t>usar</w:t>
-      </w:r>
-      <w:proofErr w:type="gramEnd"/>
-      <w:r>
-        <w:t xml:space="preserve"> JS pra só ativar o campo “leiloeiras” se a opção “cadastro...” for SIM</w:t>
-      </w:r>
-    </w:p>
-    <w:p>
-      <w:r>
-        <w:tab/>
-      </w:r>
-      <w:r>
-        <w:tab/>
-        <w:t xml:space="preserve">- </w:t>
-      </w:r>
-      <w:proofErr w:type="gramStart"/>
-      <w:r>
-        <w:t>o</w:t>
-      </w:r>
-      <w:proofErr w:type="gramEnd"/>
-      <w:r>
-        <w:t xml:space="preserve"> campo das leiloeiras tem que ser uma lista pois podem ser várias</w:t>
-      </w:r>
-    </w:p>
-    <w:p>
-      <w:r>
-        <w:tab/>
-      </w:r>
-      <w:r>
-        <w:tab/>
-        <w:t>- Tirar o título “Dados”</w:t>
-      </w:r>
-    </w:p>
-    <w:p>
-      <w:r>
-        <w:tab/>
-      </w:r>
-      <w:r>
-        <w:tab/>
-        <w:t>- Colocar as opções de países (Brasil, Argentina, Uruguai, Paraguai)</w:t>
-      </w:r>
-    </w:p>
-    <w:p>
-      <w:r>
-        <w:tab/>
-      </w:r>
-      <w:r>
-        <w:tab/>
-      </w:r>
-      <w:r>
-        <w:tab/>
-        <w:t>- Se não for Brasil, desativar o campo UF</w:t>
-      </w:r>
-    </w:p>
-    <w:p>
-      <w:r>
-        <w:tab/>
-      </w:r>
-      <w:r>
-        <w:tab/>
-        <w:t>- Colocar as opções dos estados no campo UF</w:t>
-      </w:r>
-    </w:p>
-    <w:p>
-      <w:r>
-        <w:tab/>
-      </w:r>
-      <w:r>
-        <w:tab/>
-        <w:t>- Mudar a opção “cliente ativo” para habilitado ou bloqueado</w:t>
-      </w:r>
-    </w:p>
-    <w:p>
-      <w:r>
-        <w:tab/>
-      </w:r>
-      <w:r>
-        <w:tab/>
-      </w:r>
-      <w:r>
-        <w:tab/>
-        <w:t xml:space="preserve">- </w:t>
-      </w:r>
-      <w:proofErr w:type="gramStart"/>
-      <w:r>
-        <w:t>usar</w:t>
-      </w:r>
-      <w:proofErr w:type="gramEnd"/>
-      <w:r>
-        <w:t xml:space="preserve"> algum tipo de chave (</w:t>
+        <w:t xml:space="preserve"> do </w:t>
       </w:r>
       <w:proofErr w:type="spellStart"/>
       <w:r>
-        <w:t>on</w:t>
+        <w:t>html</w:t>
       </w:r>
       <w:proofErr w:type="spellEnd"/>
-      <w:r>
-        <w:t>/off)</w:t>
-      </w:r>
-    </w:p>
-    <w:p>
-      <w:r>
-        <w:tab/>
-      </w:r>
-      <w:r>
-        <w:tab/>
-        <w:t xml:space="preserve">- Criar campos para upload de documentos </w:t>
-      </w:r>
-      <w:proofErr w:type="spellStart"/>
-      <w:r>
-        <w:t>pdf</w:t>
-      </w:r>
-      <w:proofErr w:type="spellEnd"/>
-    </w:p>
-    <w:p>
-      <w:r>
-        <w:tab/>
-      </w:r>
-      <w:r>
-        <w:tab/>
-      </w:r>
-      <w:r>
-        <w:tab/>
-        <w:t xml:space="preserve">- </w:t>
-      </w:r>
-      <w:proofErr w:type="spellStart"/>
-      <w:proofErr w:type="gramStart"/>
-      <w:r>
-        <w:t>rg</w:t>
-      </w:r>
-      <w:proofErr w:type="spellEnd"/>
-      <w:r>
-        <w:t>/</w:t>
-      </w:r>
-      <w:proofErr w:type="spellStart"/>
-      <w:r>
-        <w:t>cpf</w:t>
-      </w:r>
-      <w:proofErr w:type="spellEnd"/>
-      <w:proofErr w:type="gramEnd"/>
-      <w:r>
-        <w:t xml:space="preserve"> ou </w:t>
-      </w:r>
-      <w:proofErr w:type="spellStart"/>
-      <w:r>
-        <w:t>cnh</w:t>
-      </w:r>
-      <w:proofErr w:type="spellEnd"/>
-    </w:p>
-    <w:p>
-      <w:r>
-        <w:tab/>
-      </w:r>
-      <w:r>
-        <w:tab/>
-      </w:r>
-      <w:r>
-        <w:tab/>
-        <w:t xml:space="preserve">- </w:t>
-      </w:r>
-      <w:proofErr w:type="gramStart"/>
-      <w:r>
-        <w:t>comprovante</w:t>
-      </w:r>
-      <w:proofErr w:type="gramEnd"/>
-      <w:r>
-        <w:t xml:space="preserve"> de endereço</w:t>
-      </w:r>
-    </w:p>
-    <w:p>
-      <w:r>
-        <w:tab/>
-      </w:r>
-      <w:r>
-        <w:tab/>
-      </w:r>
-      <w:r>
-        <w:tab/>
-        <w:t xml:space="preserve">- </w:t>
-      </w:r>
-      <w:proofErr w:type="gramStart"/>
-      <w:r>
-        <w:t>certidões</w:t>
-      </w:r>
-      <w:proofErr w:type="gramEnd"/>
-      <w:r>
-        <w:t xml:space="preserve"> negativas</w:t>
-      </w:r>
-    </w:p>
-    <w:p>
-      <w:r>
-        <w:t>Na listagem dos c</w:t>
-      </w:r>
-      <w:r>
-        <w:t xml:space="preserve">lientes, colocar botão para gerar </w:t>
-      </w:r>
-      <w:proofErr w:type="spellStart"/>
-      <w:r>
-        <w:t>pdf</w:t>
-      </w:r>
-      <w:proofErr w:type="spellEnd"/>
-      <w:r>
-        <w:t xml:space="preserve"> da ficha cadastro</w:t>
-      </w:r>
-    </w:p>
-    <w:p>
-      <w:r>
-        <w:tab/>
-        <w:t xml:space="preserve">- </w:t>
-      </w:r>
-      <w:proofErr w:type="gramStart"/>
-      <w:r>
-        <w:t>no</w:t>
-      </w:r>
-      <w:proofErr w:type="gramEnd"/>
-      <w:r>
-        <w:t xml:space="preserve"> modelo que foi disponibilizado, sem as informações bancárias e exibindo o ID</w:t>
-      </w:r>
-    </w:p>
-    <w:p>
-      <w:r>
-        <w:lastRenderedPageBreak/>
-        <w:t>Colocar o botão de excluir bem para a direita</w:t>
+    </w:p>
+    <w:p>
+      <w:r>
+        <w:tab/>
+        <w:t>- Verificar a possibilidade de envios programados</w:t>
       </w:r>
     </w:p>
     <w:p/>

</xml_diff>

<commit_message>
Edição dos dados do cliente funcionando.
</commit_message>
<xml_diff>
--- a/Documentação/sprint 1.docx
+++ b/Documentação/sprint 1.docx
@@ -169,61 +169,112 @@
       </w:r>
     </w:p>
     <w:p>
-      <w:r>
-        <w:tab/>
-      </w:r>
-      <w:r>
-        <w:tab/>
-        <w:t xml:space="preserve">- </w:t>
-      </w:r>
-      <w:proofErr w:type="gramStart"/>
-      <w:r>
+      <w:pPr>
+        <w:rPr>
+          <w:highlight w:val="yellow"/>
+        </w:rPr>
+      </w:pPr>
+      <w:r>
+        <w:tab/>
+      </w:r>
+      <w:r>
+        <w:tab/>
+      </w:r>
+      <w:r>
+        <w:rPr>
+          <w:highlight w:val="yellow"/>
+        </w:rPr>
+        <w:t xml:space="preserve">- </w:t>
+      </w:r>
+      <w:proofErr w:type="gramStart"/>
+      <w:r>
+        <w:rPr>
+          <w:highlight w:val="yellow"/>
+        </w:rPr>
         <w:t>colocar</w:t>
       </w:r>
       <w:proofErr w:type="gramEnd"/>
       <w:r>
+        <w:rPr>
+          <w:highlight w:val="yellow"/>
+        </w:rPr>
         <w:t xml:space="preserve"> o </w:t>
       </w:r>
       <w:proofErr w:type="spellStart"/>
       <w:r>
+        <w:rPr>
+          <w:highlight w:val="yellow"/>
+        </w:rPr>
         <w:t>label</w:t>
       </w:r>
       <w:proofErr w:type="spellEnd"/>
       <w:r>
+        <w:rPr>
+          <w:highlight w:val="yellow"/>
+        </w:rPr>
         <w:t xml:space="preserve"> do lado esquerdo</w:t>
       </w:r>
     </w:p>
     <w:p>
-      <w:r>
-        <w:tab/>
-      </w:r>
-      <w:r>
-        <w:tab/>
-        <w:t xml:space="preserve">- </w:t>
-      </w:r>
-      <w:proofErr w:type="gramStart"/>
-      <w:r>
+      <w:pPr>
+        <w:rPr>
+          <w:highlight w:val="yellow"/>
+        </w:rPr>
+      </w:pPr>
+      <w:r>
+        <w:rPr>
+          <w:highlight w:val="yellow"/>
+        </w:rPr>
+        <w:tab/>
+      </w:r>
+      <w:r>
+        <w:rPr>
+          <w:highlight w:val="yellow"/>
+        </w:rPr>
+        <w:tab/>
+        <w:t xml:space="preserve">- </w:t>
+      </w:r>
+      <w:proofErr w:type="gramStart"/>
+      <w:r>
+        <w:rPr>
+          <w:highlight w:val="yellow"/>
+        </w:rPr>
         <w:t>fazer</w:t>
       </w:r>
       <w:proofErr w:type="gramEnd"/>
       <w:r>
+        <w:rPr>
+          <w:highlight w:val="yellow"/>
+        </w:rPr>
         <w:t xml:space="preserve"> três colunas</w:t>
       </w:r>
     </w:p>
     <w:p>
       <w:r>
-        <w:tab/>
-      </w:r>
-      <w:r>
-        <w:tab/>
-        <w:t xml:space="preserve">- </w:t>
-      </w:r>
-      <w:proofErr w:type="gramStart"/>
-      <w:r>
+        <w:rPr>
+          <w:highlight w:val="yellow"/>
+        </w:rPr>
+        <w:tab/>
+      </w:r>
+      <w:r>
+        <w:rPr>
+          <w:highlight w:val="yellow"/>
+        </w:rPr>
+        <w:tab/>
+        <w:t xml:space="preserve">- </w:t>
+      </w:r>
+      <w:proofErr w:type="gramStart"/>
+      <w:r>
+        <w:rPr>
+          <w:highlight w:val="yellow"/>
+        </w:rPr>
         <w:t>campos</w:t>
       </w:r>
       <w:proofErr w:type="gramEnd"/>
       <w:r>
+        <w:rPr>
+          <w:highlight w:val="yellow"/>
+        </w:rPr>
         <w:t xml:space="preserve"> pequenos juntar na mesma linha</w:t>
       </w:r>
     </w:p>
@@ -254,296 +305,327 @@
       </w:r>
       <w:proofErr w:type="gramStart"/>
       <w:r>
+        <w:rPr>
+          <w:highlight w:val="yellow"/>
+        </w:rPr>
         <w:t>o</w:t>
       </w:r>
       <w:proofErr w:type="gramEnd"/>
       <w:r>
+        <w:rPr>
+          <w:highlight w:val="yellow"/>
+        </w:rPr>
         <w:t xml:space="preserve"> campo das leiloeiras tem que ser uma lista pois podem ser várias</w:t>
-      </w:r>
-    </w:p>
-    <w:p>
-      <w:r>
-        <w:tab/>
-      </w:r>
-      <w:r>
-        <w:tab/>
-        <w:t>- Tirar o título “Dados”</w:t>
-      </w:r>
-    </w:p>
-    <w:p>
-      <w:r>
-        <w:tab/>
-      </w:r>
-      <w:r>
-        <w:tab/>
-        <w:t>- Colocar as opções de países (Brasil, Argentina, Uruguai, Paraguai)</w:t>
-      </w:r>
-    </w:p>
-    <w:p>
-      <w:r>
-        <w:tab/>
-      </w:r>
-      <w:r>
-        <w:tab/>
-      </w:r>
-      <w:r>
-        <w:tab/>
-        <w:t>- Se não for Brasil, desativar o campo UF</w:t>
-      </w:r>
-    </w:p>
-    <w:p>
-      <w:r>
-        <w:tab/>
-      </w:r>
-      <w:r>
-        <w:tab/>
-        <w:t>- Colocar as opções dos estados no campo UF</w:t>
-      </w:r>
-    </w:p>
-    <w:p>
-      <w:r>
-        <w:tab/>
-      </w:r>
-      <w:r>
-        <w:tab/>
-        <w:t xml:space="preserve">- </w:t>
-      </w:r>
-      <w:r>
-        <w:rPr>
-          <w:highlight w:val="yellow"/>
-        </w:rPr>
-        <w:t>Mudar a opção “cliente ativo” para habilitado ou bloqueado</w:t>
-      </w:r>
-    </w:p>
-    <w:p>
-      <w:r>
-        <w:tab/>
-      </w:r>
-      <w:r>
-        <w:tab/>
-      </w:r>
-      <w:r>
-        <w:tab/>
-        <w:t xml:space="preserve">- </w:t>
-      </w:r>
-      <w:proofErr w:type="gramStart"/>
-      <w:r>
-        <w:t>usar</w:t>
-      </w:r>
-      <w:proofErr w:type="gramEnd"/>
-      <w:r>
-        <w:t xml:space="preserve"> algum tipo de chave (</w:t>
-      </w:r>
-      <w:proofErr w:type="spellStart"/>
-      <w:r>
-        <w:t>on</w:t>
-      </w:r>
-      <w:proofErr w:type="spellEnd"/>
-      <w:r>
-        <w:t>/off)</w:t>
-      </w:r>
-    </w:p>
-    <w:p>
-      <w:pPr>
-        <w:rPr>
-          <w:highlight w:val="yellow"/>
-        </w:rPr>
-      </w:pPr>
-      <w:r>
-        <w:tab/>
-      </w:r>
-      <w:r>
-        <w:tab/>
-        <w:t xml:space="preserve">- </w:t>
-      </w:r>
-      <w:r>
-        <w:rPr>
-          <w:highlight w:val="yellow"/>
-        </w:rPr>
-        <w:t xml:space="preserve">Criar campos para upload de documentos </w:t>
-      </w:r>
-      <w:proofErr w:type="spellStart"/>
-      <w:r>
-        <w:rPr>
-          <w:highlight w:val="yellow"/>
-        </w:rPr>
-        <w:t>pdf</w:t>
-      </w:r>
-      <w:proofErr w:type="spellEnd"/>
-    </w:p>
-    <w:p>
-      <w:pPr>
-        <w:rPr>
-          <w:highlight w:val="yellow"/>
-        </w:rPr>
-      </w:pPr>
-      <w:r>
-        <w:rPr>
-          <w:highlight w:val="yellow"/>
-        </w:rPr>
-        <w:tab/>
-      </w:r>
-      <w:r>
-        <w:rPr>
-          <w:highlight w:val="yellow"/>
-        </w:rPr>
-        <w:tab/>
-      </w:r>
-      <w:r>
-        <w:rPr>
-          <w:highlight w:val="yellow"/>
-        </w:rPr>
-        <w:tab/>
-        <w:t xml:space="preserve">- </w:t>
-      </w:r>
-      <w:proofErr w:type="spellStart"/>
-      <w:proofErr w:type="gramStart"/>
-      <w:r>
-        <w:rPr>
-          <w:highlight w:val="yellow"/>
-        </w:rPr>
-        <w:t>rg</w:t>
-      </w:r>
-      <w:proofErr w:type="spellEnd"/>
-      <w:r>
-        <w:rPr>
-          <w:highlight w:val="yellow"/>
-        </w:rPr>
-        <w:t>/</w:t>
-      </w:r>
-      <w:proofErr w:type="spellStart"/>
-      <w:r>
-        <w:rPr>
-          <w:highlight w:val="yellow"/>
-        </w:rPr>
-        <w:t>cpf</w:t>
-      </w:r>
-      <w:proofErr w:type="spellEnd"/>
-      <w:proofErr w:type="gramEnd"/>
-      <w:r>
-        <w:rPr>
-          <w:highlight w:val="yellow"/>
-        </w:rPr>
-        <w:t xml:space="preserve"> ou </w:t>
-      </w:r>
-      <w:proofErr w:type="spellStart"/>
-      <w:r>
-        <w:rPr>
-          <w:highlight w:val="yellow"/>
-        </w:rPr>
-        <w:t>cnh</w:t>
-      </w:r>
-      <w:proofErr w:type="spellEnd"/>
-    </w:p>
-    <w:p>
-      <w:pPr>
-        <w:rPr>
-          <w:highlight w:val="yellow"/>
-        </w:rPr>
-      </w:pPr>
-      <w:r>
-        <w:rPr>
-          <w:highlight w:val="yellow"/>
-        </w:rPr>
-        <w:tab/>
-      </w:r>
-      <w:r>
-        <w:rPr>
-          <w:highlight w:val="yellow"/>
-        </w:rPr>
-        <w:tab/>
-      </w:r>
-      <w:r>
-        <w:rPr>
-          <w:highlight w:val="yellow"/>
-        </w:rPr>
-        <w:tab/>
-        <w:t xml:space="preserve">- </w:t>
-      </w:r>
-      <w:proofErr w:type="gramStart"/>
-      <w:r>
-        <w:rPr>
-          <w:highlight w:val="yellow"/>
-        </w:rPr>
-        <w:t>comprovante</w:t>
-      </w:r>
-      <w:proofErr w:type="gramEnd"/>
-      <w:r>
-        <w:rPr>
-          <w:highlight w:val="yellow"/>
-        </w:rPr>
-        <w:t xml:space="preserve"> de endereço</w:t>
-      </w:r>
-    </w:p>
-    <w:p>
-      <w:r>
-        <w:rPr>
-          <w:highlight w:val="yellow"/>
-        </w:rPr>
-        <w:lastRenderedPageBreak/>
-        <w:tab/>
-      </w:r>
-      <w:r>
-        <w:rPr>
-          <w:highlight w:val="yellow"/>
-        </w:rPr>
-        <w:tab/>
-      </w:r>
-      <w:r>
-        <w:rPr>
-          <w:highlight w:val="yellow"/>
-        </w:rPr>
-        <w:tab/>
-        <w:t xml:space="preserve">- </w:t>
-      </w:r>
-      <w:proofErr w:type="gramStart"/>
-      <w:r>
-        <w:rPr>
-          <w:highlight w:val="yellow"/>
-        </w:rPr>
-        <w:t>certidões</w:t>
-      </w:r>
-      <w:proofErr w:type="gramEnd"/>
-      <w:r>
-        <w:rPr>
-          <w:highlight w:val="yellow"/>
-        </w:rPr>
-        <w:t xml:space="preserve"> negativas</w:t>
-      </w:r>
-    </w:p>
-    <w:p>
-      <w:r>
-        <w:t>Na listagem dos c</w:t>
-      </w:r>
-      <w:r>
-        <w:t xml:space="preserve">lientes, colocar botão para gerar </w:t>
-      </w:r>
-      <w:proofErr w:type="spellStart"/>
-      <w:r>
-        <w:t>pdf</w:t>
-      </w:r>
-      <w:proofErr w:type="spellEnd"/>
-      <w:r>
-        <w:t xml:space="preserve"> da ficha cadastro</w:t>
-      </w:r>
-    </w:p>
-    <w:p>
-      <w:r>
-        <w:tab/>
-        <w:t xml:space="preserve">- </w:t>
-      </w:r>
-      <w:proofErr w:type="gramStart"/>
-      <w:r>
-        <w:t>no</w:t>
-      </w:r>
-      <w:proofErr w:type="gramEnd"/>
-      <w:r>
-        <w:t xml:space="preserve"> modelo que foi disponibilizado, sem as informações bancárias e </w:t>
       </w:r>
       <w:bookmarkStart w:id="0" w:name="_GoBack"/>
       <w:bookmarkEnd w:id="0"/>
-      <w:r>
-        <w:t>exibindo o ID</w:t>
+    </w:p>
+    <w:p>
+      <w:r>
+        <w:tab/>
+      </w:r>
+      <w:r>
+        <w:tab/>
+        <w:t xml:space="preserve">- </w:t>
+      </w:r>
+      <w:r>
+        <w:rPr>
+          <w:highlight w:val="yellow"/>
+        </w:rPr>
+        <w:t>Tirar o título “Dados”</w:t>
+      </w:r>
+    </w:p>
+    <w:p>
+      <w:r>
+        <w:tab/>
+      </w:r>
+      <w:r>
+        <w:tab/>
+      </w:r>
+      <w:r>
+        <w:rPr>
+          <w:highlight w:val="yellow"/>
+        </w:rPr>
+        <w:t>- Colocar as opções de países (Brasil, Argentina, Uruguai, Paraguai)</w:t>
+      </w:r>
+    </w:p>
+    <w:p>
+      <w:r>
+        <w:tab/>
+      </w:r>
+      <w:r>
+        <w:tab/>
+      </w:r>
+      <w:r>
+        <w:tab/>
+        <w:t>- Se não for Brasil, desativar o campo UF</w:t>
+      </w:r>
+    </w:p>
+    <w:p>
+      <w:r>
+        <w:tab/>
+      </w:r>
+      <w:r>
+        <w:tab/>
+      </w:r>
+      <w:r>
+        <w:rPr>
+          <w:highlight w:val="yellow"/>
+        </w:rPr>
+        <w:t>- Colocar as opções dos estados no campo UF</w:t>
+      </w:r>
+    </w:p>
+    <w:p>
+      <w:r>
+        <w:tab/>
+      </w:r>
+      <w:r>
+        <w:tab/>
+        <w:t xml:space="preserve">- </w:t>
+      </w:r>
+      <w:r>
+        <w:rPr>
+          <w:highlight w:val="yellow"/>
+        </w:rPr>
+        <w:t>Mudar a opção “cliente ativo” para habilitado ou bloqueado</w:t>
+      </w:r>
+    </w:p>
+    <w:p>
+      <w:r>
+        <w:tab/>
+      </w:r>
+      <w:r>
+        <w:tab/>
+      </w:r>
+      <w:r>
+        <w:tab/>
+        <w:t xml:space="preserve">- </w:t>
+      </w:r>
+      <w:proofErr w:type="gramStart"/>
+      <w:r>
+        <w:rPr>
+          <w:highlight w:val="yellow"/>
+        </w:rPr>
+        <w:t>usar</w:t>
+      </w:r>
+      <w:proofErr w:type="gramEnd"/>
+      <w:r>
+        <w:rPr>
+          <w:highlight w:val="yellow"/>
+        </w:rPr>
+        <w:t xml:space="preserve"> algum tipo de chave (</w:t>
+      </w:r>
+      <w:proofErr w:type="spellStart"/>
+      <w:r>
+        <w:rPr>
+          <w:highlight w:val="yellow"/>
+        </w:rPr>
+        <w:t>on</w:t>
+      </w:r>
+      <w:proofErr w:type="spellEnd"/>
+      <w:r>
+        <w:rPr>
+          <w:highlight w:val="yellow"/>
+        </w:rPr>
+        <w:t>/off)</w:t>
+      </w:r>
+    </w:p>
+    <w:p>
+      <w:pPr>
+        <w:rPr>
+          <w:highlight w:val="yellow"/>
+        </w:rPr>
+      </w:pPr>
+      <w:r>
+        <w:tab/>
+      </w:r>
+      <w:r>
+        <w:tab/>
+        <w:t xml:space="preserve">- </w:t>
+      </w:r>
+      <w:r>
+        <w:rPr>
+          <w:highlight w:val="yellow"/>
+        </w:rPr>
+        <w:t xml:space="preserve">Criar campos para upload de documentos </w:t>
+      </w:r>
+      <w:proofErr w:type="spellStart"/>
+      <w:r>
+        <w:rPr>
+          <w:highlight w:val="yellow"/>
+        </w:rPr>
+        <w:t>pdf</w:t>
+      </w:r>
+      <w:proofErr w:type="spellEnd"/>
+    </w:p>
+    <w:p>
+      <w:pPr>
+        <w:rPr>
+          <w:highlight w:val="yellow"/>
+        </w:rPr>
+      </w:pPr>
+      <w:r>
+        <w:rPr>
+          <w:highlight w:val="yellow"/>
+        </w:rPr>
+        <w:tab/>
+      </w:r>
+      <w:r>
+        <w:rPr>
+          <w:highlight w:val="yellow"/>
+        </w:rPr>
+        <w:tab/>
+      </w:r>
+      <w:r>
+        <w:rPr>
+          <w:highlight w:val="yellow"/>
+        </w:rPr>
+        <w:tab/>
+        <w:t xml:space="preserve">- </w:t>
+      </w:r>
+      <w:proofErr w:type="spellStart"/>
+      <w:proofErr w:type="gramStart"/>
+      <w:r>
+        <w:rPr>
+          <w:highlight w:val="yellow"/>
+        </w:rPr>
+        <w:t>rg</w:t>
+      </w:r>
+      <w:proofErr w:type="spellEnd"/>
+      <w:r>
+        <w:rPr>
+          <w:highlight w:val="yellow"/>
+        </w:rPr>
+        <w:t>/</w:t>
+      </w:r>
+      <w:proofErr w:type="spellStart"/>
+      <w:r>
+        <w:rPr>
+          <w:highlight w:val="yellow"/>
+        </w:rPr>
+        <w:t>cpf</w:t>
+      </w:r>
+      <w:proofErr w:type="spellEnd"/>
+      <w:proofErr w:type="gramEnd"/>
+      <w:r>
+        <w:rPr>
+          <w:highlight w:val="yellow"/>
+        </w:rPr>
+        <w:t xml:space="preserve"> ou </w:t>
+      </w:r>
+      <w:proofErr w:type="spellStart"/>
+      <w:r>
+        <w:rPr>
+          <w:highlight w:val="yellow"/>
+        </w:rPr>
+        <w:t>cnh</w:t>
+      </w:r>
+      <w:proofErr w:type="spellEnd"/>
+    </w:p>
+    <w:p>
+      <w:pPr>
+        <w:rPr>
+          <w:highlight w:val="yellow"/>
+        </w:rPr>
+      </w:pPr>
+      <w:r>
+        <w:rPr>
+          <w:highlight w:val="yellow"/>
+        </w:rPr>
+        <w:tab/>
+      </w:r>
+      <w:r>
+        <w:rPr>
+          <w:highlight w:val="yellow"/>
+        </w:rPr>
+        <w:tab/>
+      </w:r>
+      <w:r>
+        <w:rPr>
+          <w:highlight w:val="yellow"/>
+        </w:rPr>
+        <w:tab/>
+        <w:t xml:space="preserve">- </w:t>
+      </w:r>
+      <w:proofErr w:type="gramStart"/>
+      <w:r>
+        <w:rPr>
+          <w:highlight w:val="yellow"/>
+        </w:rPr>
+        <w:t>comprovante</w:t>
+      </w:r>
+      <w:proofErr w:type="gramEnd"/>
+      <w:r>
+        <w:rPr>
+          <w:highlight w:val="yellow"/>
+        </w:rPr>
+        <w:t xml:space="preserve"> de endereço</w:t>
+      </w:r>
+    </w:p>
+    <w:p>
+      <w:r>
+        <w:rPr>
+          <w:highlight w:val="yellow"/>
+        </w:rPr>
+        <w:lastRenderedPageBreak/>
+        <w:tab/>
+      </w:r>
+      <w:r>
+        <w:rPr>
+          <w:highlight w:val="yellow"/>
+        </w:rPr>
+        <w:tab/>
+      </w:r>
+      <w:r>
+        <w:rPr>
+          <w:highlight w:val="yellow"/>
+        </w:rPr>
+        <w:tab/>
+        <w:t xml:space="preserve">- </w:t>
+      </w:r>
+      <w:proofErr w:type="gramStart"/>
+      <w:r>
+        <w:rPr>
+          <w:highlight w:val="yellow"/>
+        </w:rPr>
+        <w:t>certidões</w:t>
+      </w:r>
+      <w:proofErr w:type="gramEnd"/>
+      <w:r>
+        <w:rPr>
+          <w:highlight w:val="yellow"/>
+        </w:rPr>
+        <w:t xml:space="preserve"> negativas</w:t>
+      </w:r>
+    </w:p>
+    <w:p>
+      <w:r>
+        <w:t>Na listagem dos c</w:t>
+      </w:r>
+      <w:r>
+        <w:t xml:space="preserve">lientes, colocar botão para gerar </w:t>
+      </w:r>
+      <w:proofErr w:type="spellStart"/>
+      <w:r>
+        <w:t>pdf</w:t>
+      </w:r>
+      <w:proofErr w:type="spellEnd"/>
+      <w:r>
+        <w:t xml:space="preserve"> da ficha cadastro</w:t>
+      </w:r>
+    </w:p>
+    <w:p>
+      <w:r>
+        <w:tab/>
+        <w:t xml:space="preserve">- </w:t>
+      </w:r>
+      <w:proofErr w:type="gramStart"/>
+      <w:r>
+        <w:t>no</w:t>
+      </w:r>
+      <w:proofErr w:type="gramEnd"/>
+      <w:r>
+        <w:t xml:space="preserve"> modelo que foi disponibilizado, sem as informações bancárias e exibindo o ID</w:t>
       </w:r>
     </w:p>
     <w:p>

</xml_diff>